<commit_message>
Added pdf versions of all documentation and removed unnecesary testing projects
</commit_message>
<xml_diff>
--- a/Documentation/Low-LatencyClient-ServerCommunication.docx
+++ b/Documentation/Low-LatencyClient-ServerCommunication.docx
@@ -229,7 +229,7 @@
               <w:t>1.</w:t>
             </w:r>
             <w:r>
-              <w:t>1</w:t>
+              <w:t>2</w:t>
             </w:r>
           </w:p>
         </w:tc>
@@ -287,7 +287,7 @@
           <w:r>
             <w:fldChar w:fldCharType="separate"/>
           </w:r>
-          <w:hyperlink w:anchor="_Toc92983333" w:history="1">
+          <w:hyperlink w:anchor="_Toc93318060" w:history="1">
             <w:r>
               <w:rPr>
                 <w:rStyle w:val="Hyperlink"/>
@@ -314,7 +314,7 @@
                 <w:noProof/>
                 <w:webHidden/>
               </w:rPr>
-              <w:instrText xml:space="preserve"> PAGEREF _Toc92983333 \h </w:instrText>
+              <w:instrText xml:space="preserve"> PAGEREF _Toc93318060 \h </w:instrText>
             </w:r>
             <w:r>
               <w:rPr>
@@ -357,7 +357,7 @@
               <w:lang w:val="en-NL" w:eastAsia="en-NL"/>
             </w:rPr>
           </w:pPr>
-          <w:hyperlink w:anchor="_Toc92983334" w:history="1">
+          <w:hyperlink w:anchor="_Toc93318061" w:history="1">
             <w:r>
               <w:rPr>
                 <w:rStyle w:val="Hyperlink"/>
@@ -384,7 +384,7 @@
                 <w:noProof/>
                 <w:webHidden/>
               </w:rPr>
-              <w:instrText xml:space="preserve"> PAGEREF _Toc92983334 \h </w:instrText>
+              <w:instrText xml:space="preserve"> PAGEREF _Toc93318061 \h </w:instrText>
             </w:r>
             <w:r>
               <w:rPr>
@@ -427,7 +427,7 @@
               <w:lang w:val="en-NL" w:eastAsia="en-NL"/>
             </w:rPr>
           </w:pPr>
-          <w:hyperlink w:anchor="_Toc92983335" w:history="1">
+          <w:hyperlink w:anchor="_Toc93318062" w:history="1">
             <w:r>
               <w:rPr>
                 <w:rStyle w:val="Hyperlink"/>
@@ -454,7 +454,7 @@
                 <w:noProof/>
                 <w:webHidden/>
               </w:rPr>
-              <w:instrText xml:space="preserve"> PAGEREF _Toc92983335 \h </w:instrText>
+              <w:instrText xml:space="preserve"> PAGEREF _Toc93318062 \h </w:instrText>
             </w:r>
             <w:r>
               <w:rPr>
@@ -497,7 +497,7 @@
               <w:lang w:val="en-NL" w:eastAsia="en-NL"/>
             </w:rPr>
           </w:pPr>
-          <w:hyperlink w:anchor="_Toc92983336" w:history="1">
+          <w:hyperlink w:anchor="_Toc93318063" w:history="1">
             <w:r>
               <w:rPr>
                 <w:rStyle w:val="Hyperlink"/>
@@ -524,7 +524,7 @@
                 <w:noProof/>
                 <w:webHidden/>
               </w:rPr>
-              <w:instrText xml:space="preserve"> PAGEREF _Toc92983336 \h </w:instrText>
+              <w:instrText xml:space="preserve"> PAGEREF _Toc93318063 \h </w:instrText>
             </w:r>
             <w:r>
               <w:rPr>
@@ -567,7 +567,7 @@
               <w:lang w:val="en-NL" w:eastAsia="en-NL"/>
             </w:rPr>
           </w:pPr>
-          <w:hyperlink w:anchor="_Toc92983337" w:history="1">
+          <w:hyperlink w:anchor="_Toc93318064" w:history="1">
             <w:r>
               <w:rPr>
                 <w:rStyle w:val="Hyperlink"/>
@@ -594,7 +594,7 @@
                 <w:noProof/>
                 <w:webHidden/>
               </w:rPr>
-              <w:instrText xml:space="preserve"> PAGEREF _Toc92983337 \h </w:instrText>
+              <w:instrText xml:space="preserve"> PAGEREF _Toc93318064 \h </w:instrText>
             </w:r>
             <w:r>
               <w:rPr>
@@ -637,7 +637,7 @@
               <w:lang w:val="en-NL" w:eastAsia="en-NL"/>
             </w:rPr>
           </w:pPr>
-          <w:hyperlink w:anchor="_Toc92983338" w:history="1">
+          <w:hyperlink w:anchor="_Toc93318065" w:history="1">
             <w:r>
               <w:rPr>
                 <w:rStyle w:val="Hyperlink"/>
@@ -664,7 +664,7 @@
                 <w:noProof/>
                 <w:webHidden/>
               </w:rPr>
-              <w:instrText xml:space="preserve"> PAGEREF _Toc92983338 \h </w:instrText>
+              <w:instrText xml:space="preserve"> PAGEREF _Toc93318065 \h </w:instrText>
             </w:r>
             <w:r>
               <w:rPr>
@@ -707,7 +707,7 @@
               <w:lang w:val="en-NL" w:eastAsia="en-NL"/>
             </w:rPr>
           </w:pPr>
-          <w:hyperlink w:anchor="_Toc92983339" w:history="1">
+          <w:hyperlink w:anchor="_Toc93318066" w:history="1">
             <w:r>
               <w:rPr>
                 <w:rStyle w:val="Hyperlink"/>
@@ -734,7 +734,7 @@
                 <w:noProof/>
                 <w:webHidden/>
               </w:rPr>
-              <w:instrText xml:space="preserve"> PAGEREF _Toc92983339 \h </w:instrText>
+              <w:instrText xml:space="preserve"> PAGEREF _Toc93318066 \h </w:instrText>
             </w:r>
             <w:r>
               <w:rPr>
@@ -777,7 +777,7 @@
               <w:lang w:val="en-NL" w:eastAsia="en-NL"/>
             </w:rPr>
           </w:pPr>
-          <w:hyperlink w:anchor="_Toc92983340" w:history="1">
+          <w:hyperlink w:anchor="_Toc93318067" w:history="1">
             <w:r>
               <w:rPr>
                 <w:rStyle w:val="Hyperlink"/>
@@ -804,7 +804,7 @@
                 <w:noProof/>
                 <w:webHidden/>
               </w:rPr>
-              <w:instrText xml:space="preserve"> PAGEREF _Toc92983340 \h </w:instrText>
+              <w:instrText xml:space="preserve"> PAGEREF _Toc93318067 \h </w:instrText>
             </w:r>
             <w:r>
               <w:rPr>
@@ -847,7 +847,7 @@
               <w:lang w:val="en-NL" w:eastAsia="en-NL"/>
             </w:rPr>
           </w:pPr>
-          <w:hyperlink w:anchor="_Toc92983341" w:history="1">
+          <w:hyperlink w:anchor="_Toc93318068" w:history="1">
             <w:r>
               <w:rPr>
                 <w:rStyle w:val="Hyperlink"/>
@@ -874,7 +874,7 @@
                 <w:noProof/>
                 <w:webHidden/>
               </w:rPr>
-              <w:instrText xml:space="preserve"> PAGEREF _Toc92983341 \h </w:instrText>
+              <w:instrText xml:space="preserve"> PAGEREF _Toc93318068 \h </w:instrText>
             </w:r>
             <w:r>
               <w:rPr>
@@ -917,7 +917,7 @@
               <w:lang w:val="en-NL" w:eastAsia="en-NL"/>
             </w:rPr>
           </w:pPr>
-          <w:hyperlink w:anchor="_Toc92983342" w:history="1">
+          <w:hyperlink w:anchor="_Toc93318069" w:history="1">
             <w:r>
               <w:rPr>
                 <w:rStyle w:val="Hyperlink"/>
@@ -944,7 +944,7 @@
                 <w:noProof/>
                 <w:webHidden/>
               </w:rPr>
-              <w:instrText xml:space="preserve"> PAGEREF _Toc92983342 \h </w:instrText>
+              <w:instrText xml:space="preserve"> PAGEREF _Toc93318069 \h </w:instrText>
             </w:r>
             <w:r>
               <w:rPr>
@@ -991,7 +991,7 @@
       <w:pPr>
         <w:pStyle w:val="Heading1"/>
       </w:pPr>
-      <w:bookmarkStart w:id="1" w:name="_Toc92983333"/>
+      <w:bookmarkStart w:id="1" w:name="_Toc93318060"/>
       <w:r>
         <w:t>Version History</w:t>
       </w:r>
@@ -1152,6 +1152,38 @@
           </w:p>
         </w:tc>
       </w:tr>
+      <w:tr>
+        <w:tc>
+          <w:tcPr>
+            <w:tcW w:w="914" w:type="dxa"/>
+          </w:tcPr>
+          <w:p>
+            <w:r>
+              <w:t>1.2</w:t>
+            </w:r>
+          </w:p>
+        </w:tc>
+        <w:tc>
+          <w:tcPr>
+            <w:tcW w:w="1365" w:type="dxa"/>
+          </w:tcPr>
+          <w:p>
+            <w:r>
+              <w:t>17-01-2022</w:t>
+            </w:r>
+          </w:p>
+        </w:tc>
+        <w:tc>
+          <w:tcPr>
+            <w:tcW w:w="6737" w:type="dxa"/>
+          </w:tcPr>
+          <w:p>
+            <w:r>
+              <w:t>Grammar check</w:t>
+            </w:r>
+          </w:p>
+        </w:tc>
+      </w:tr>
     </w:tbl>
     <w:p>
       <w:pPr>
@@ -1170,7 +1202,7 @@
       <w:pPr>
         <w:pStyle w:val="Heading1"/>
       </w:pPr>
-      <w:bookmarkStart w:id="2" w:name="_Toc92983334"/>
+      <w:bookmarkStart w:id="2" w:name="_Toc93318061"/>
       <w:r>
         <w:lastRenderedPageBreak/>
         <w:t>Introduction</w:t>
@@ -1185,7 +1217,13 @@
     </w:p>
     <w:p>
       <w:r>
-        <w:t xml:space="preserve">Because there will be constant connection calls being made between the user and the game service it very important </w:t>
+        <w:t>Because there will be constant connection calls being made between the user and the game service it</w:t>
+      </w:r>
+      <w:r>
+        <w:t xml:space="preserve"> is</w:t>
+      </w:r>
+      <w:r>
+        <w:t xml:space="preserve"> very important </w:t>
       </w:r>
       <w:r>
         <w:t>these calls can be made fast and efficient as to not hurt performance.</w:t>
@@ -1195,7 +1233,7 @@
       <w:pPr>
         <w:pStyle w:val="Heading1"/>
       </w:pPr>
-      <w:bookmarkStart w:id="3" w:name="_Toc92983335"/>
+      <w:bookmarkStart w:id="3" w:name="_Toc93318062"/>
       <w:r>
         <w:t>Problem</w:t>
       </w:r>
@@ -1229,7 +1267,7 @@
         <w:pStyle w:val="Heading2"/>
         <w:ind w:left="708"/>
       </w:pPr>
-      <w:bookmarkStart w:id="4" w:name="_Toc92983336"/>
+      <w:bookmarkStart w:id="4" w:name="_Toc93318063"/>
       <w:r>
         <w:t>Example</w:t>
       </w:r>
@@ -1254,7 +1292,7 @@
         <w:t>handled,</w:t>
       </w:r>
       <w:r>
-        <w:t xml:space="preserve"> and a response message will be sent back as response (which will be displayed in the command line interface).</w:t>
+        <w:t xml:space="preserve"> and a response message will be sent back (which will be displayed in the command line interface).</w:t>
       </w:r>
     </w:p>
     <w:p>
@@ -1296,7 +1334,7 @@
       <w:pPr>
         <w:pStyle w:val="Heading1"/>
       </w:pPr>
-      <w:bookmarkStart w:id="5" w:name="_Toc92983337"/>
+      <w:bookmarkStart w:id="5" w:name="_Toc93318064"/>
       <w:r>
         <w:lastRenderedPageBreak/>
         <w:t>Web sockets</w:t>
@@ -1566,7 +1604,7 @@
       <w:r>
         <w:tab/>
       </w:r>
-      <w:bookmarkStart w:id="6" w:name="_Toc92983338"/>
+      <w:bookmarkStart w:id="6" w:name="_Toc93318065"/>
       <w:r>
         <w:t>Example</w:t>
       </w:r>
@@ -1596,11 +1634,9 @@
       <w:r>
         <w:t xml:space="preserve">Shown below </w:t>
       </w:r>
-      <w:proofErr w:type="gramStart"/>
-      <w:r>
-        <w:t>is</w:t>
-      </w:r>
-      <w:proofErr w:type="gramEnd"/>
+      <w:r>
+        <w:t>are</w:t>
+      </w:r>
       <w:r>
         <w:t xml:space="preserve"> the two networking requests made inside of the text adventure’s client to first negotiate the version and receive needed information such as the connection ID. After this the web socket upgrade will happen and the connection will stay open with the ability for both the client and server to send messages back and forth.</w:t>
       </w:r>
@@ -1775,7 +1811,7 @@
       <w:pPr>
         <w:pStyle w:val="Heading2"/>
       </w:pPr>
-      <w:bookmarkStart w:id="7" w:name="_Toc92983339"/>
+      <w:bookmarkStart w:id="7" w:name="_Toc93318066"/>
       <w:r>
         <w:lastRenderedPageBreak/>
         <w:t>Benefits</w:t>
@@ -1802,7 +1838,7 @@
       <w:pPr>
         <w:pStyle w:val="Heading1"/>
       </w:pPr>
-      <w:bookmarkStart w:id="8" w:name="_Toc92983340"/>
+      <w:bookmarkStart w:id="8" w:name="_Toc93318067"/>
       <w:r>
         <w:t>SignalR</w:t>
       </w:r>
@@ -1843,8 +1879,13 @@
       <w:r>
         <w:t xml:space="preserve">SignalR also handles the establishing and maintaining of real-time connections automatically, this removes a lot of </w:t>
       </w:r>
-      <w:r>
-        <w:t xml:space="preserve">boilerplate </w:t>
+      <w:proofErr w:type="gramStart"/>
+      <w:r>
+        <w:t>boilerplate</w:t>
+      </w:r>
+      <w:proofErr w:type="gramEnd"/>
+      <w:r>
+        <w:t xml:space="preserve"> </w:t>
       </w:r>
       <w:r>
         <w:t>from needing to be written and SignalR has fallback implementations for when a web socket connection could not be established.</w:t>
@@ -1855,7 +1896,7 @@
       <w:pPr>
         <w:pStyle w:val="Heading1"/>
       </w:pPr>
-      <w:bookmarkStart w:id="9" w:name="_Toc92983341"/>
+      <w:bookmarkStart w:id="9" w:name="_Toc93318068"/>
       <w:r>
         <w:t>Conclusion</w:t>
       </w:r>
@@ -1889,7 +1930,7 @@
       <w:pPr>
         <w:pStyle w:val="Heading1"/>
       </w:pPr>
-      <w:bookmarkStart w:id="10" w:name="_Toc92983342"/>
+      <w:bookmarkStart w:id="10" w:name="_Toc93318069"/>
       <w:r>
         <w:lastRenderedPageBreak/>
         <w:t>Sources</w:t>

</xml_diff>